<commit_message>
Adding White Box Test Log
</commit_message>
<xml_diff>
--- a/ESTRUCTURA DEL PROYECTO/4) Verification/10.2. WhiteboxTest_baseline.docx
+++ b/ESTRUCTURA DEL PROYECTO/4) Verification/10.2. WhiteboxTest_baseline.docx
@@ -1,6 +1,6 @@
 
 <file path=word/document.xml><?xml version="1.0" encoding="utf-8"?>
-<w:document xmlns:wpc="http://schemas.microsoft.com/office/word/2010/wordprocessingCanvas" xmlns:cx="http://schemas.microsoft.com/office/drawing/2014/chartex" xmlns:mc="http://schemas.openxmlformats.org/markup-compatibility/2006" xmlns:o="urn:schemas-microsoft-com:office:office" xmlns:r="http://schemas.openxmlformats.org/officeDocument/2006/relationships" xmlns:m="http://schemas.openxmlformats.org/officeDocument/2006/math" xmlns:v="urn:schemas-microsoft-com:vml" xmlns:wp14="http://schemas.microsoft.com/office/word/2010/wordprocessingDrawing" xmlns:wp="http://schemas.openxmlformats.org/drawingml/2006/wordprocessingDrawing" xmlns:w10="urn:schemas-microsoft-com:office:word" xmlns:w="http://schemas.openxmlformats.org/wordprocessingml/2006/main" xmlns:w14="http://schemas.microsoft.com/office/word/2010/wordml" xmlns:w15="http://schemas.microsoft.com/office/word/2012/wordml" xmlns:w16se="http://schemas.microsoft.com/office/word/2015/wordml/symex" xmlns:wpg="http://schemas.microsoft.com/office/word/2010/wordprocessingGroup" xmlns:wpi="http://schemas.microsoft.com/office/word/2010/wordprocessingInk" xmlns:wne="http://schemas.microsoft.com/office/word/2006/wordml" xmlns:wps="http://schemas.microsoft.com/office/word/2010/wordprocessingShape" mc:Ignorable="w14 w15 w16se wp14">
+<w:document xmlns:wpc="http://schemas.microsoft.com/office/word/2010/wordprocessingCanvas" xmlns:cx="http://schemas.microsoft.com/office/drawing/2014/chartex" xmlns:cx1="http://schemas.microsoft.com/office/drawing/2015/9/8/chartex" xmlns:cx2="http://schemas.microsoft.com/office/drawing/2015/10/21/chartex" xmlns:cx3="http://schemas.microsoft.com/office/drawing/2016/5/9/chartex" xmlns:cx4="http://schemas.microsoft.com/office/drawing/2016/5/10/chartex" xmlns:cx5="http://schemas.microsoft.com/office/drawing/2016/5/11/chartex" xmlns:cx6="http://schemas.microsoft.com/office/drawing/2016/5/12/chartex" xmlns:cx7="http://schemas.microsoft.com/office/drawing/2016/5/13/chartex" xmlns:cx8="http://schemas.microsoft.com/office/drawing/2016/5/14/chartex" xmlns:mc="http://schemas.openxmlformats.org/markup-compatibility/2006" xmlns:aink="http://schemas.microsoft.com/office/drawing/2016/ink" xmlns:am3d="http://schemas.microsoft.com/office/drawing/2017/model3d" xmlns:o="urn:schemas-microsoft-com:office:office" xmlns:r="http://schemas.openxmlformats.org/officeDocument/2006/relationships" xmlns:m="http://schemas.openxmlformats.org/officeDocument/2006/math" xmlns:v="urn:schemas-microsoft-com:vml" xmlns:wp14="http://schemas.microsoft.com/office/word/2010/wordprocessingDrawing" xmlns:wp="http://schemas.openxmlformats.org/drawingml/2006/wordprocessingDrawing" xmlns:w10="urn:schemas-microsoft-com:office:word" xmlns:w="http://schemas.openxmlformats.org/wordprocessingml/2006/main" xmlns:w14="http://schemas.microsoft.com/office/word/2010/wordml" xmlns:w15="http://schemas.microsoft.com/office/word/2012/wordml" xmlns:w16cid="http://schemas.microsoft.com/office/word/2016/wordml/cid" xmlns:w16se="http://schemas.microsoft.com/office/word/2015/wordml/symex" xmlns:wpg="http://schemas.microsoft.com/office/word/2010/wordprocessingGroup" xmlns:wpi="http://schemas.microsoft.com/office/word/2010/wordprocessingInk" xmlns:wne="http://schemas.microsoft.com/office/word/2006/wordml" xmlns:wps="http://schemas.microsoft.com/office/word/2010/wordprocessingShape" mc:Ignorable="w14 w15 w16se w16cid wp14">
   <w:body>
     <w:p>
       <w:pPr>
@@ -10,7 +10,6 @@
           <w:szCs w:val="72"/>
         </w:rPr>
       </w:pPr>
-      <w:proofErr w:type="spellStart"/>
       <w:r>
         <w:rPr>
           <w:sz w:val="72"/>
@@ -23,15 +22,7 @@
           <w:sz w:val="72"/>
           <w:szCs w:val="72"/>
         </w:rPr>
-        <w:t>box</w:t>
-      </w:r>
-      <w:proofErr w:type="spellEnd"/>
-      <w:r>
-        <w:rPr>
-          <w:sz w:val="72"/>
-          <w:szCs w:val="72"/>
-        </w:rPr>
-        <w:t xml:space="preserve"> Test</w:t>
+        <w:t>box Test</w:t>
       </w:r>
     </w:p>
     <w:p/>
@@ -43,16 +34,11 @@
       <w:r>
         <w:t>The “</w:t>
       </w:r>
-      <w:proofErr w:type="spellStart"/>
       <w:r>
         <w:t>White</w:t>
       </w:r>
       <w:r>
-        <w:t>box</w:t>
-      </w:r>
-      <w:proofErr w:type="spellEnd"/>
-      <w:r>
-        <w:t xml:space="preserve"> test” verification is focused on testing </w:t>
+        <w:t xml:space="preserve">box test” verification is focused on testing </w:t>
       </w:r>
       <w:r>
         <w:t>“</w:t>
@@ -141,7 +127,6 @@
       <w:r>
         <w:t xml:space="preserve">, using the </w:t>
       </w:r>
-      <w:proofErr w:type="spellStart"/>
       <w:r>
         <w:rPr>
           <w:b/>
@@ -149,7 +134,6 @@
         </w:rPr>
         <w:t>gTest</w:t>
       </w:r>
-      <w:proofErr w:type="spellEnd"/>
       <w:r>
         <w:t xml:space="preserve"> tool.</w:t>
       </w:r>
@@ -451,7 +435,7 @@
     <w:p/>
     <w:tbl>
       <w:tblPr>
-        <w:tblStyle w:val="Cuadrculadetablaclara"/>
+        <w:tblStyle w:val="Tablaconcuadrculaclara"/>
         <w:tblW w:w="9214" w:type="dxa"/>
         <w:tblLook w:val="04A0" w:firstRow="1" w:lastRow="0" w:firstColumn="1" w:lastColumn="0" w:noHBand="0" w:noVBand="1"/>
       </w:tblPr>
@@ -617,7 +601,6 @@
               </w:rPr>
               <w:t xml:space="preserve">Verify that </w:t>
             </w:r>
-            <w:proofErr w:type="spellStart"/>
             <w:r>
               <w:rPr>
                 <w:rFonts w:ascii="Verdana" w:hAnsi="Verdana"/>
@@ -625,21 +608,12 @@
               </w:rPr>
               <w:t>ACD_thread_entry</w:t>
             </w:r>
-            <w:proofErr w:type="spellEnd"/>
             <w:r>
               <w:rPr>
                 <w:rFonts w:ascii="Verdana" w:hAnsi="Verdana"/>
               </w:rPr>
-              <w:t xml:space="preserve"> output is </w:t>
-            </w:r>
-            <w:proofErr w:type="spellStart"/>
-            <w:r>
-              <w:rPr>
-                <w:rFonts w:ascii="Verdana" w:hAnsi="Verdana"/>
-              </w:rPr>
-              <w:t>dutyCycle</w:t>
-            </w:r>
-            <w:proofErr w:type="spellEnd"/>
+              <w:t xml:space="preserve"> output is dutyCycle</w:t>
+            </w:r>
           </w:p>
         </w:tc>
       </w:tr>
@@ -1009,21 +983,12 @@
                 <w:lang w:eastAsia="es-MX"/>
               </w:rPr>
             </w:pPr>
-            <w:proofErr w:type="spellStart"/>
             <w:r>
               <w:rPr>
                 <w:rFonts w:ascii="Verdana" w:eastAsia="Times New Roman" w:hAnsi="Verdana" w:cstheme="minorHAnsi"/>
                 <w:lang w:eastAsia="es-MX"/>
               </w:rPr>
-              <w:t>DutyCycle</w:t>
-            </w:r>
-            <w:proofErr w:type="spellEnd"/>
-            <w:r>
-              <w:rPr>
-                <w:rFonts w:ascii="Verdana" w:eastAsia="Times New Roman" w:hAnsi="Verdana" w:cstheme="minorHAnsi"/>
-                <w:lang w:eastAsia="es-MX"/>
-              </w:rPr>
-              <w:t xml:space="preserve"> will vary depending PWM %</w:t>
+              <w:t>DutyCycle will vary depending PWM %</w:t>
             </w:r>
           </w:p>
         </w:tc>
@@ -1082,21 +1047,20 @@
               <w:rPr>
                 <w:rFonts w:ascii="Verdana" w:hAnsi="Verdana"/>
               </w:rPr>
-              <w:t xml:space="preserve">2.- </w:t>
-            </w:r>
-            <w:proofErr w:type="spellStart"/>
-            <w:r>
+              <w:t>2.- dutyCycle is 554-567 RPM</w:t>
+            </w:r>
+          </w:p>
+          <w:p>
+            <w:pPr>
               <w:rPr>
                 <w:rFonts w:ascii="Verdana" w:hAnsi="Verdana"/>
               </w:rPr>
-              <w:t>dutyCycle</w:t>
-            </w:r>
-            <w:proofErr w:type="spellEnd"/>
+            </w:pPr>
             <w:r>
               <w:rPr>
                 <w:rFonts w:ascii="Verdana" w:hAnsi="Verdana"/>
               </w:rPr>
-              <w:t xml:space="preserve"> is 554-567 RPM</w:t>
+              <w:t>3.-Verify that dutyCycle is 824 - 842 RPM</w:t>
             </w:r>
           </w:p>
           <w:p>
@@ -1109,75 +1073,20 @@
               <w:rPr>
                 <w:rFonts w:ascii="Verdana" w:hAnsi="Verdana"/>
               </w:rPr>
-              <w:t xml:space="preserve">3.-Verify that </w:t>
-            </w:r>
-            <w:proofErr w:type="spellStart"/>
-            <w:r>
+              <w:t>4.-Verify that dutyCycle is 2485 -2570 RPM</w:t>
+            </w:r>
+          </w:p>
+          <w:p>
+            <w:pPr>
               <w:rPr>
                 <w:rFonts w:ascii="Verdana" w:hAnsi="Verdana"/>
               </w:rPr>
-              <w:t>dutyCycle</w:t>
-            </w:r>
-            <w:proofErr w:type="spellEnd"/>
+            </w:pPr>
             <w:r>
               <w:rPr>
                 <w:rFonts w:ascii="Verdana" w:hAnsi="Verdana"/>
               </w:rPr>
-              <w:t xml:space="preserve"> is 824 - 842 RPM</w:t>
-            </w:r>
-          </w:p>
-          <w:p>
-            <w:pPr>
-              <w:rPr>
-                <w:rFonts w:ascii="Verdana" w:hAnsi="Verdana"/>
-              </w:rPr>
-            </w:pPr>
-            <w:r>
-              <w:rPr>
-                <w:rFonts w:ascii="Verdana" w:hAnsi="Verdana"/>
-              </w:rPr>
-              <w:t xml:space="preserve">4.-Verify that </w:t>
-            </w:r>
-            <w:proofErr w:type="spellStart"/>
-            <w:r>
-              <w:rPr>
-                <w:rFonts w:ascii="Verdana" w:hAnsi="Verdana"/>
-              </w:rPr>
-              <w:t>dutyCycle</w:t>
-            </w:r>
-            <w:proofErr w:type="spellEnd"/>
-            <w:r>
-              <w:rPr>
-                <w:rFonts w:ascii="Verdana" w:hAnsi="Verdana"/>
-              </w:rPr>
-              <w:t xml:space="preserve"> is 2485 -2570 RPM</w:t>
-            </w:r>
-          </w:p>
-          <w:p>
-            <w:pPr>
-              <w:rPr>
-                <w:rFonts w:ascii="Verdana" w:hAnsi="Verdana"/>
-              </w:rPr>
-            </w:pPr>
-            <w:r>
-              <w:rPr>
-                <w:rFonts w:ascii="Verdana" w:hAnsi="Verdana"/>
-              </w:rPr>
-              <w:t xml:space="preserve">5.-Verify that </w:t>
-            </w:r>
-            <w:proofErr w:type="spellStart"/>
-            <w:r>
-              <w:rPr>
-                <w:rFonts w:ascii="Verdana" w:hAnsi="Verdana"/>
-              </w:rPr>
-              <w:t>dutyCycle</w:t>
-            </w:r>
-            <w:proofErr w:type="spellEnd"/>
-            <w:r>
-              <w:rPr>
-                <w:rFonts w:ascii="Verdana" w:hAnsi="Verdana"/>
-              </w:rPr>
-              <w:t xml:space="preserve"> is 3149 – 32</w:t>
+              <w:t>5.-Verify that dutyCycle is 3149 – 32</w:t>
             </w:r>
             <w:r>
               <w:rPr>
@@ -1551,7 +1460,7 @@
     </w:p>
     <w:tbl>
       <w:tblPr>
-        <w:tblStyle w:val="Cuadrculadetablaclara"/>
+        <w:tblStyle w:val="Tablaconcuadrculaclara"/>
         <w:tblW w:w="9214" w:type="dxa"/>
         <w:tblLook w:val="04A0" w:firstRow="1" w:lastRow="0" w:firstColumn="1" w:lastColumn="0" w:noHBand="0" w:noVBand="1"/>
       </w:tblPr>
@@ -1735,7 +1644,6 @@
               </w:rPr>
               <w:t xml:space="preserve"> the </w:t>
             </w:r>
-            <w:proofErr w:type="spellStart"/>
             <w:r>
               <w:rPr>
                 <w:rFonts w:ascii="Verdana" w:eastAsia="Times New Roman" w:hAnsi="Verdana" w:cs="Times New Roman"/>
@@ -1744,7 +1652,6 @@
               </w:rPr>
               <w:t>IO_thread</w:t>
             </w:r>
-            <w:proofErr w:type="spellEnd"/>
             <w:r>
               <w:rPr>
                 <w:rFonts w:ascii="Verdana" w:eastAsia="Times New Roman" w:hAnsi="Verdana" w:cs="Times New Roman"/>
@@ -1759,7 +1666,6 @@
               </w:rPr>
               <w:t xml:space="preserve"> </w:t>
             </w:r>
-            <w:proofErr w:type="spellStart"/>
             <w:r>
               <w:rPr>
                 <w:rFonts w:ascii="Verdana" w:eastAsia="Times New Roman" w:hAnsi="Verdana" w:cs="Times New Roman"/>
@@ -1769,7 +1675,6 @@
               </w:rPr>
               <w:t>p_args</w:t>
             </w:r>
-            <w:proofErr w:type="spellEnd"/>
             <w:r>
               <w:rPr>
                 <w:rFonts w:ascii="Verdana" w:eastAsia="Times New Roman" w:hAnsi="Verdana" w:cs="Times New Roman"/>
@@ -2169,7 +2074,6 @@
               </w:rPr>
               <w:t xml:space="preserve">Value set to </w:t>
             </w:r>
-            <w:proofErr w:type="spellStart"/>
             <w:r>
               <w:rPr>
                 <w:rFonts w:ascii="Verdana" w:eastAsia="Times New Roman" w:hAnsi="Verdana" w:cs="Times New Roman"/>
@@ -2197,7 +2101,6 @@
               </w:rPr>
               <w:t>rpm_tx</w:t>
             </w:r>
-            <w:proofErr w:type="spellEnd"/>
             <w:r>
               <w:rPr>
                 <w:rFonts w:ascii="Verdana" w:eastAsia="Times New Roman" w:hAnsi="Verdana" w:cs="Times New Roman"/>
@@ -2668,7 +2571,7 @@
     </w:p>
     <w:tbl>
       <w:tblPr>
-        <w:tblStyle w:val="Cuadrculadetablaclara"/>
+        <w:tblStyle w:val="Tablaconcuadrculaclara"/>
         <w:tblW w:w="9214" w:type="dxa"/>
         <w:tblLook w:val="04A0" w:firstRow="1" w:lastRow="0" w:firstColumn="1" w:lastColumn="0" w:noHBand="0" w:noVBand="1"/>
       </w:tblPr>
@@ -2690,8 +2593,6 @@
                 <w:lang w:eastAsia="es-MX"/>
               </w:rPr>
             </w:pPr>
-            <w:bookmarkStart w:id="2" w:name="_GoBack"/>
-            <w:bookmarkEnd w:id="2"/>
             <w:r>
               <w:rPr>
                 <w:rFonts w:ascii="Verdana" w:eastAsia="Times New Roman" w:hAnsi="Verdana" w:cs="Times New Roman"/>
@@ -2720,7 +2621,7 @@
                 <w:lang w:eastAsia="es-MX"/>
               </w:rPr>
             </w:pPr>
-            <w:bookmarkStart w:id="3" w:name="_Toc22907647"/>
+            <w:bookmarkStart w:id="2" w:name="_Toc22907647"/>
             <w:r>
               <w:rPr>
                 <w:rFonts w:ascii="Verdana" w:eastAsia="Times New Roman" w:hAnsi="Verdana"/>
@@ -2730,7 +2631,7 @@
               </w:rPr>
               <w:t>TC003</w:t>
             </w:r>
-            <w:bookmarkEnd w:id="3"/>
+            <w:bookmarkEnd w:id="2"/>
           </w:p>
         </w:tc>
       </w:tr>
@@ -2838,7 +2739,6 @@
               </w:rPr>
               <w:t xml:space="preserve">Verify that </w:t>
             </w:r>
-            <w:proofErr w:type="spellStart"/>
             <w:r>
               <w:rPr>
                 <w:rFonts w:ascii="Verdana" w:eastAsia="Times New Roman" w:hAnsi="Verdana" w:cs="Times New Roman"/>
@@ -2846,17 +2746,7 @@
                 <w:bCs/>
                 <w:lang w:eastAsia="es-MX"/>
               </w:rPr>
-              <w:t>Refresh_Screen</w:t>
-            </w:r>
-            <w:proofErr w:type="spellEnd"/>
-            <w:r>
-              <w:rPr>
-                <w:rFonts w:ascii="Verdana" w:eastAsia="Times New Roman" w:hAnsi="Verdana" w:cs="Times New Roman"/>
-                <w:b/>
-                <w:bCs/>
-                <w:lang w:eastAsia="es-MX"/>
-              </w:rPr>
-              <w:t>()</w:t>
+              <w:t>Refresh_Screen()</w:t>
             </w:r>
             <w:r>
               <w:rPr>
@@ -2919,7 +2809,6 @@
                 <w:lang w:eastAsia="es-MX"/>
               </w:rPr>
             </w:pPr>
-            <w:proofErr w:type="spellStart"/>
             <w:r>
               <w:rPr>
                 <w:rFonts w:ascii="Verdana" w:eastAsia="Times New Roman" w:hAnsi="Verdana" w:cs="Times New Roman"/>
@@ -2936,17 +2825,7 @@
                 <w:bCs/>
                 <w:lang w:eastAsia="es-MX"/>
               </w:rPr>
-              <w:t>thread</w:t>
-            </w:r>
-            <w:proofErr w:type="spellEnd"/>
-            <w:r>
-              <w:rPr>
-                <w:rFonts w:ascii="Verdana" w:eastAsia="Times New Roman" w:hAnsi="Verdana" w:cs="Times New Roman"/>
-                <w:b/>
-                <w:bCs/>
-                <w:lang w:eastAsia="es-MX"/>
-              </w:rPr>
-              <w:t xml:space="preserve"> ()</w:t>
+              <w:t>thread ()</w:t>
             </w:r>
             <w:r>
               <w:rPr>
@@ -3000,23 +2879,7 @@
                 <w:rFonts w:ascii="Verdana" w:eastAsia="Times New Roman" w:hAnsi="Verdana" w:cs="Times New Roman"/>
                 <w:lang w:eastAsia="es-MX"/>
               </w:rPr>
-              <w:t xml:space="preserve"> output feeds </w:t>
-            </w:r>
-            <w:proofErr w:type="gramStart"/>
-            <w:r>
-              <w:rPr>
-                <w:rFonts w:ascii="Verdana" w:eastAsia="Times New Roman" w:hAnsi="Verdana" w:cs="Times New Roman"/>
-                <w:lang w:eastAsia="es-MX"/>
-              </w:rPr>
-              <w:t>Display  thread</w:t>
-            </w:r>
-            <w:proofErr w:type="gramEnd"/>
-            <w:r>
-              <w:rPr>
-                <w:rFonts w:ascii="Verdana" w:eastAsia="Times New Roman" w:hAnsi="Verdana" w:cs="Times New Roman"/>
-                <w:lang w:eastAsia="es-MX"/>
-              </w:rPr>
-              <w:t xml:space="preserve"> input.</w:t>
+              <w:t xml:space="preserve"> output feeds Display  thread input.</w:t>
             </w:r>
           </w:p>
           <w:p>
@@ -3047,7 +2910,6 @@
               </w:rPr>
               <w:t xml:space="preserve"> output  Set to </w:t>
             </w:r>
-            <w:proofErr w:type="spellStart"/>
             <w:r>
               <w:rPr>
                 <w:rFonts w:ascii="Verdana" w:eastAsia="Times New Roman" w:hAnsi="Verdana" w:cs="Times New Roman"/>
@@ -3055,17 +2917,7 @@
                 <w:bCs/>
                 <w:lang w:eastAsia="es-MX"/>
               </w:rPr>
-              <w:t>Refresh_screen</w:t>
-            </w:r>
-            <w:proofErr w:type="spellEnd"/>
-            <w:r>
-              <w:rPr>
-                <w:rFonts w:ascii="Verdana" w:eastAsia="Times New Roman" w:hAnsi="Verdana" w:cs="Times New Roman"/>
-                <w:b/>
-                <w:bCs/>
-                <w:lang w:eastAsia="es-MX"/>
-              </w:rPr>
-              <w:t>()</w:t>
+              <w:t>Refresh_screen()</w:t>
             </w:r>
           </w:p>
         </w:tc>
@@ -3230,21 +3082,12 @@
               </w:rPr>
               <w:t xml:space="preserve"> </w:t>
             </w:r>
-            <w:proofErr w:type="spellStart"/>
-            <w:r>
-              <w:rPr>
-                <w:rFonts w:ascii="Verdana" w:eastAsia="Times New Roman" w:hAnsi="Verdana" w:cs="Times New Roman"/>
-                <w:lang w:eastAsia="es-MX"/>
-              </w:rPr>
-              <w:t>Ulong</w:t>
-            </w:r>
-            <w:proofErr w:type="spellEnd"/>
-            <w:r>
-              <w:rPr>
-                <w:rFonts w:ascii="Verdana" w:eastAsia="Times New Roman" w:hAnsi="Verdana" w:cs="Times New Roman"/>
-                <w:lang w:eastAsia="es-MX"/>
-              </w:rPr>
-              <w:t xml:space="preserve"> to string</w:t>
+            <w:r>
+              <w:rPr>
+                <w:rFonts w:ascii="Verdana" w:eastAsia="Times New Roman" w:hAnsi="Verdana" w:cs="Times New Roman"/>
+                <w:lang w:eastAsia="es-MX"/>
+              </w:rPr>
+              <w:t>Ulong to string</w:t>
             </w:r>
           </w:p>
         </w:tc>
@@ -3761,10 +3604,1255 @@
     </w:p>
     <w:p>
       <w:pPr>
+        <w:pStyle w:val="Ttulo1"/>
+      </w:pPr>
+    </w:p>
+    <w:p>
+      <w:pPr>
+        <w:pStyle w:val="Ttulo1"/>
+      </w:pPr>
+    </w:p>
+    <w:p>
+      <w:pPr>
+        <w:pStyle w:val="Ttulo1"/>
+      </w:pPr>
+      <w:r>
+        <w:t>Test Log</w:t>
+      </w:r>
+    </w:p>
+    <w:p/>
+    <w:p>
+      <w:r>
+        <w:t>Dry Run executed on: October/26/2019</w:t>
+      </w:r>
+    </w:p>
+    <w:p>
+      <w:pPr>
         <w:rPr>
-          <w:rFonts w:ascii="Verdana" w:hAnsi="Verdana"/>
+          <w:lang w:val="es-MX"/>
         </w:rPr>
       </w:pPr>
+      <w:r>
+        <w:rPr>
+          <w:lang w:val="es-MX"/>
+        </w:rPr>
+        <w:t>by: Luis Sanchez</w:t>
+      </w:r>
+    </w:p>
+    <w:p>
+      <w:pPr>
+        <w:rPr>
+          <w:lang w:val="es-MX"/>
+        </w:rPr>
+      </w:pPr>
+      <w:r>
+        <w:rPr>
+          <w:lang w:val="es-MX"/>
+        </w:rPr>
+        <w:t>SW Ver:1.0</w:t>
+      </w:r>
+    </w:p>
+    <w:p>
+      <w:pPr>
+        <w:spacing w:after="0"/>
+      </w:pPr>
+      <w:r>
+        <w:t>===================================================</w:t>
+      </w:r>
+      <w:r>
+        <w:t>=</w:t>
+      </w:r>
+    </w:p>
+    <w:p>
+      <w:pPr>
+        <w:spacing w:after="0"/>
+      </w:pPr>
+      <w:r>
+        <w:t xml:space="preserve">|      Test 1    </w:t>
+      </w:r>
+      <w:r>
+        <w:tab/>
+      </w:r>
+      <w:r>
+        <w:tab/>
+      </w:r>
+      <w:r>
+        <w:tab/>
+      </w:r>
+      <w:r>
+        <w:tab/>
+      </w:r>
+      <w:r>
+        <w:tab/>
+      </w:r>
+      <w:r>
+        <w:tab/>
+      </w:r>
+      <w:r>
+        <w:tab/>
+        <w:t>|</w:t>
+      </w:r>
+    </w:p>
+    <w:p>
+      <w:pPr>
+        <w:spacing w:after="0"/>
+      </w:pPr>
+      <w:r>
+        <w:t>|</w:t>
+      </w:r>
+      <w:r>
+        <w:t xml:space="preserve">                           </w:t>
+      </w:r>
+      <w:r>
+        <w:t xml:space="preserve">                                                      </w:t>
+      </w:r>
+      <w:r>
+        <w:t xml:space="preserve">    </w:t>
+      </w:r>
+      <w:r>
+        <w:tab/>
+      </w:r>
+      <w:r>
+        <w:tab/>
+      </w:r>
+      <w:r>
+        <w:t>|</w:t>
+      </w:r>
+    </w:p>
+    <w:p>
+      <w:pPr>
+        <w:spacing w:after="0"/>
+      </w:pPr>
+      <w:r>
+        <w:t xml:space="preserve">| Inputs: ADC:=  0     RPMs:=    0                </w:t>
+      </w:r>
+      <w:r>
+        <w:t xml:space="preserve">                                      </w:t>
+      </w:r>
+      <w:r>
+        <w:tab/>
+      </w:r>
+      <w:r>
+        <w:t>|</w:t>
+      </w:r>
+    </w:p>
+    <w:p>
+      <w:pPr>
+        <w:spacing w:after="0"/>
+      </w:pPr>
+      <w:r>
+        <w:t>|=================================================</w:t>
+      </w:r>
+      <w:r>
+        <w:t>=</w:t>
+      </w:r>
+      <w:r>
+        <w:tab/>
+      </w:r>
+      <w:r>
+        <w:t>|</w:t>
+      </w:r>
+    </w:p>
+    <w:p>
+      <w:pPr>
+        <w:spacing w:after="0"/>
+      </w:pPr>
+      <w:r>
+        <w:t xml:space="preserve">|Expected Result:    0                     </w:t>
+      </w:r>
+      <w:r>
+        <w:t xml:space="preserve">                                            </w:t>
+      </w:r>
+      <w:r>
+        <w:t xml:space="preserve">       </w:t>
+      </w:r>
+      <w:r>
+        <w:tab/>
+      </w:r>
+      <w:r>
+        <w:t>|</w:t>
+      </w:r>
+    </w:p>
+    <w:p>
+      <w:pPr>
+        <w:spacing w:after="0"/>
+      </w:pPr>
+      <w:r>
+        <w:t>|=================================================</w:t>
+      </w:r>
+      <w:r>
+        <w:t>=</w:t>
+      </w:r>
+      <w:r>
+        <w:tab/>
+      </w:r>
+      <w:r>
+        <w:t>|</w:t>
+      </w:r>
+    </w:p>
+    <w:p>
+      <w:pPr>
+        <w:spacing w:after="0"/>
+      </w:pPr>
+      <w:r>
+        <w:t xml:space="preserve">| Current Result =    0                           </w:t>
+      </w:r>
+      <w:r>
+        <w:tab/>
+      </w:r>
+      <w:r>
+        <w:tab/>
+      </w:r>
+      <w:r>
+        <w:tab/>
+      </w:r>
+      <w:r>
+        <w:tab/>
+      </w:r>
+      <w:r>
+        <w:t>|</w:t>
+      </w:r>
+    </w:p>
+    <w:p>
+      <w:pPr>
+        <w:spacing w:after="0"/>
+      </w:pPr>
+      <w:r>
+        <w:t>|=================================================</w:t>
+      </w:r>
+      <w:r>
+        <w:t>=</w:t>
+      </w:r>
+      <w:r>
+        <w:tab/>
+      </w:r>
+      <w:r>
+        <w:t>|</w:t>
+      </w:r>
+    </w:p>
+    <w:p>
+      <w:pPr>
+        <w:spacing w:after="0"/>
+      </w:pPr>
+      <w:r>
+        <w:t xml:space="preserve">|TEST RESULT:                   </w:t>
+      </w:r>
+      <w:r>
+        <w:tab/>
+      </w:r>
+      <w:r>
+        <w:t xml:space="preserve">| </w:t>
+      </w:r>
+      <w:r>
+        <w:tab/>
+      </w:r>
+      <w:r>
+        <w:t xml:space="preserve">  </w:t>
+      </w:r>
+      <w:r>
+        <w:tab/>
+      </w:r>
+      <w:r>
+        <w:t xml:space="preserve">PASS </w:t>
+      </w:r>
+      <w:r>
+        <w:tab/>
+      </w:r>
+      <w:r>
+        <w:tab/>
+      </w:r>
+      <w:r>
+        <w:t>|</w:t>
+      </w:r>
+    </w:p>
+    <w:p>
+      <w:pPr>
+        <w:spacing w:after="0"/>
+      </w:pPr>
+      <w:r>
+        <w:t>===================================================</w:t>
+      </w:r>
+      <w:r>
+        <w:t>=</w:t>
+      </w:r>
+    </w:p>
+    <w:p>
+      <w:pPr>
+        <w:spacing w:after="0"/>
+      </w:pPr>
+    </w:p>
+    <w:p>
+      <w:pPr>
+        <w:spacing w:after="0"/>
+      </w:pPr>
+      <w:r>
+        <w:t>===================================================</w:t>
+      </w:r>
+      <w:r>
+        <w:t>=</w:t>
+      </w:r>
+    </w:p>
+    <w:p>
+      <w:pPr>
+        <w:spacing w:after="0"/>
+      </w:pPr>
+      <w:r>
+        <w:t xml:space="preserve">|      Test 2                                     </w:t>
+      </w:r>
+      <w:r>
+        <w:tab/>
+      </w:r>
+      <w:r>
+        <w:tab/>
+      </w:r>
+      <w:r>
+        <w:tab/>
+      </w:r>
+      <w:r>
+        <w:tab/>
+      </w:r>
+      <w:r>
+        <w:tab/>
+      </w:r>
+      <w:r>
+        <w:t>|</w:t>
+      </w:r>
+    </w:p>
+    <w:p>
+      <w:pPr>
+        <w:spacing w:after="0"/>
+      </w:pPr>
+      <w:r>
+        <w:t>|</w:t>
+      </w:r>
+      <w:r>
+        <w:tab/>
+      </w:r>
+      <w:r>
+        <w:tab/>
+      </w:r>
+      <w:r>
+        <w:tab/>
+      </w:r>
+      <w:r>
+        <w:tab/>
+      </w:r>
+      <w:r>
+        <w:tab/>
+      </w:r>
+      <w:r>
+        <w:tab/>
+      </w:r>
+      <w:r>
+        <w:tab/>
+      </w:r>
+      <w:r>
+        <w:tab/>
+        <w:t>|</w:t>
+      </w:r>
+    </w:p>
+    <w:p>
+      <w:pPr>
+        <w:spacing w:after="0"/>
+      </w:pPr>
+      <w:r>
+        <w:t xml:space="preserve">| Inputs: ADC:= 66     RPMs:=  561                </w:t>
+      </w:r>
+      <w:r>
+        <w:tab/>
+      </w:r>
+      <w:r>
+        <w:tab/>
+      </w:r>
+      <w:r>
+        <w:tab/>
+      </w:r>
+      <w:r>
+        <w:t>|</w:t>
+      </w:r>
+    </w:p>
+    <w:p>
+      <w:pPr>
+        <w:spacing w:after="0"/>
+      </w:pPr>
+      <w:r>
+        <w:t>|=================================================</w:t>
+      </w:r>
+      <w:r>
+        <w:t>=</w:t>
+      </w:r>
+      <w:r>
+        <w:tab/>
+      </w:r>
+      <w:r>
+        <w:t>|</w:t>
+      </w:r>
+    </w:p>
+    <w:p>
+      <w:pPr>
+        <w:spacing w:after="0"/>
+      </w:pPr>
+      <w:r>
+        <w:t xml:space="preserve">|Expected Result:   25                            </w:t>
+      </w:r>
+      <w:r>
+        <w:tab/>
+      </w:r>
+      <w:r>
+        <w:tab/>
+      </w:r>
+      <w:r>
+        <w:tab/>
+      </w:r>
+      <w:r>
+        <w:tab/>
+      </w:r>
+      <w:r>
+        <w:t>|</w:t>
+      </w:r>
+    </w:p>
+    <w:p>
+      <w:pPr>
+        <w:spacing w:after="0"/>
+      </w:pPr>
+      <w:r>
+        <w:t>|=================================================</w:t>
+      </w:r>
+      <w:r>
+        <w:t>=</w:t>
+      </w:r>
+      <w:r>
+        <w:tab/>
+      </w:r>
+      <w:r>
+        <w:t>|</w:t>
+      </w:r>
+    </w:p>
+    <w:p>
+      <w:pPr>
+        <w:spacing w:after="0"/>
+      </w:pPr>
+      <w:r>
+        <w:t xml:space="preserve">| Current Result =   25                           </w:t>
+      </w:r>
+      <w:r>
+        <w:tab/>
+      </w:r>
+      <w:r>
+        <w:tab/>
+      </w:r>
+      <w:r>
+        <w:tab/>
+      </w:r>
+      <w:r>
+        <w:tab/>
+      </w:r>
+      <w:r>
+        <w:t>|</w:t>
+      </w:r>
+    </w:p>
+    <w:p>
+      <w:pPr>
+        <w:spacing w:after="0"/>
+      </w:pPr>
+      <w:r>
+        <w:t>|=================================================</w:t>
+      </w:r>
+      <w:r>
+        <w:t>=</w:t>
+      </w:r>
+      <w:r>
+        <w:tab/>
+      </w:r>
+      <w:r>
+        <w:t>|</w:t>
+      </w:r>
+    </w:p>
+    <w:p>
+      <w:pPr>
+        <w:spacing w:after="0"/>
+      </w:pPr>
+      <w:r>
+        <w:t xml:space="preserve">|TEST RESULT:                   </w:t>
+      </w:r>
+      <w:r>
+        <w:tab/>
+      </w:r>
+      <w:r>
+        <w:t xml:space="preserve">|   </w:t>
+      </w:r>
+      <w:r>
+        <w:tab/>
+      </w:r>
+      <w:r>
+        <w:tab/>
+      </w:r>
+      <w:r>
+        <w:t>PASS</w:t>
+      </w:r>
+      <w:r>
+        <w:tab/>
+      </w:r>
+      <w:r>
+        <w:t xml:space="preserve">         </w:t>
+      </w:r>
+      <w:r>
+        <w:tab/>
+      </w:r>
+      <w:r>
+        <w:t>|</w:t>
+      </w:r>
+    </w:p>
+    <w:p>
+      <w:pPr>
+        <w:spacing w:after="0"/>
+      </w:pPr>
+      <w:r>
+        <w:t>===================================================</w:t>
+      </w:r>
+      <w:r>
+        <w:t>=</w:t>
+      </w:r>
+    </w:p>
+    <w:p>
+      <w:pPr>
+        <w:spacing w:after="0"/>
+      </w:pPr>
+    </w:p>
+    <w:p>
+      <w:pPr>
+        <w:spacing w:after="0"/>
+      </w:pPr>
+    </w:p>
+    <w:p>
+      <w:pPr>
+        <w:spacing w:after="0"/>
+      </w:pPr>
+    </w:p>
+    <w:p>
+      <w:pPr>
+        <w:spacing w:after="0"/>
+      </w:pPr>
+    </w:p>
+    <w:p>
+      <w:pPr>
+        <w:spacing w:after="0"/>
+      </w:pPr>
+    </w:p>
+    <w:p>
+      <w:pPr>
+        <w:spacing w:after="0"/>
+      </w:pPr>
+    </w:p>
+    <w:p>
+      <w:pPr>
+        <w:spacing w:after="0"/>
+      </w:pPr>
+    </w:p>
+    <w:p>
+      <w:pPr>
+        <w:spacing w:after="0"/>
+      </w:pPr>
+      <w:r>
+        <w:lastRenderedPageBreak/>
+        <w:t>===================================================</w:t>
+      </w:r>
+      <w:r>
+        <w:t>=</w:t>
+      </w:r>
+    </w:p>
+    <w:p>
+      <w:pPr>
+        <w:spacing w:after="0"/>
+      </w:pPr>
+      <w:r>
+        <w:t xml:space="preserve">|      Test 3                                    </w:t>
+      </w:r>
+      <w:r>
+        <w:tab/>
+      </w:r>
+      <w:r>
+        <w:tab/>
+      </w:r>
+      <w:r>
+        <w:tab/>
+      </w:r>
+      <w:r>
+        <w:tab/>
+      </w:r>
+      <w:r>
+        <w:tab/>
+      </w:r>
+      <w:r>
+        <w:t>|</w:t>
+      </w:r>
+    </w:p>
+    <w:p>
+      <w:pPr>
+        <w:spacing w:after="0"/>
+      </w:pPr>
+      <w:r>
+        <w:t>|</w:t>
+      </w:r>
+      <w:r>
+        <w:tab/>
+      </w:r>
+      <w:r>
+        <w:tab/>
+      </w:r>
+      <w:r>
+        <w:tab/>
+      </w:r>
+      <w:r>
+        <w:tab/>
+      </w:r>
+      <w:r>
+        <w:tab/>
+      </w:r>
+      <w:r>
+        <w:tab/>
+      </w:r>
+      <w:r>
+        <w:tab/>
+      </w:r>
+      <w:r>
+        <w:tab/>
+        <w:t>|</w:t>
+      </w:r>
+    </w:p>
+    <w:p>
+      <w:pPr>
+        <w:spacing w:after="0"/>
+      </w:pPr>
+      <w:r>
+        <w:t xml:space="preserve">| Inputs: ADC:=128     RPMs:=  877                </w:t>
+      </w:r>
+      <w:r>
+        <w:tab/>
+      </w:r>
+      <w:r>
+        <w:tab/>
+      </w:r>
+      <w:r>
+        <w:tab/>
+      </w:r>
+      <w:r>
+        <w:t>|</w:t>
+      </w:r>
+    </w:p>
+    <w:p>
+      <w:pPr>
+        <w:spacing w:after="0"/>
+      </w:pPr>
+      <w:r>
+        <w:t>|=================================================</w:t>
+      </w:r>
+      <w:r>
+        <w:t>=</w:t>
+      </w:r>
+      <w:r>
+        <w:tab/>
+      </w:r>
+      <w:r>
+        <w:t>|</w:t>
+      </w:r>
+    </w:p>
+    <w:p>
+      <w:pPr>
+        <w:spacing w:after="0"/>
+      </w:pPr>
+      <w:r>
+        <w:t xml:space="preserve">|Expected Result:   50                            </w:t>
+      </w:r>
+      <w:r>
+        <w:tab/>
+      </w:r>
+      <w:r>
+        <w:tab/>
+      </w:r>
+      <w:r>
+        <w:tab/>
+      </w:r>
+      <w:r>
+        <w:tab/>
+      </w:r>
+      <w:r>
+        <w:t>|</w:t>
+      </w:r>
+    </w:p>
+    <w:p>
+      <w:pPr>
+        <w:spacing w:after="0"/>
+      </w:pPr>
+      <w:r>
+        <w:t>|=================================================</w:t>
+      </w:r>
+      <w:r>
+        <w:t>=</w:t>
+      </w:r>
+      <w:r>
+        <w:tab/>
+      </w:r>
+      <w:r>
+        <w:t>|</w:t>
+      </w:r>
+    </w:p>
+    <w:p>
+      <w:pPr>
+        <w:spacing w:after="0"/>
+      </w:pPr>
+      <w:r>
+        <w:t xml:space="preserve">| Current Result =   50                           </w:t>
+      </w:r>
+      <w:r>
+        <w:tab/>
+      </w:r>
+      <w:r>
+        <w:tab/>
+      </w:r>
+      <w:r>
+        <w:tab/>
+      </w:r>
+      <w:r>
+        <w:tab/>
+      </w:r>
+      <w:r>
+        <w:t>|</w:t>
+      </w:r>
+    </w:p>
+    <w:p>
+      <w:pPr>
+        <w:spacing w:after="0"/>
+      </w:pPr>
+      <w:r>
+        <w:t>|=================================================</w:t>
+      </w:r>
+      <w:r>
+        <w:t>=</w:t>
+      </w:r>
+      <w:r>
+        <w:tab/>
+      </w:r>
+      <w:r>
+        <w:t>|</w:t>
+      </w:r>
+    </w:p>
+    <w:p>
+      <w:pPr>
+        <w:spacing w:after="0"/>
+      </w:pPr>
+      <w:r>
+        <w:t xml:space="preserve">|TEST RESULT:                   </w:t>
+      </w:r>
+      <w:r>
+        <w:tab/>
+      </w:r>
+      <w:r>
+        <w:t xml:space="preserve">|  </w:t>
+      </w:r>
+      <w:r>
+        <w:tab/>
+      </w:r>
+      <w:r>
+        <w:t xml:space="preserve"> PASS          </w:t>
+      </w:r>
+      <w:r>
+        <w:tab/>
+      </w:r>
+      <w:r>
+        <w:tab/>
+      </w:r>
+      <w:r>
+        <w:t>|</w:t>
+      </w:r>
+    </w:p>
+    <w:p>
+      <w:pPr>
+        <w:spacing w:after="0"/>
+      </w:pPr>
+      <w:r>
+        <w:t>===================================================</w:t>
+      </w:r>
+      <w:r>
+        <w:t>=</w:t>
+      </w:r>
+    </w:p>
+    <w:p>
+      <w:pPr>
+        <w:spacing w:after="0"/>
+      </w:pPr>
+    </w:p>
+    <w:p>
+      <w:pPr>
+        <w:spacing w:after="0"/>
+      </w:pPr>
+      <w:r>
+        <w:t>===================================================</w:t>
+      </w:r>
+      <w:r>
+        <w:t>=</w:t>
+      </w:r>
+    </w:p>
+    <w:p>
+      <w:pPr>
+        <w:spacing w:after="0"/>
+      </w:pPr>
+      <w:r>
+        <w:t xml:space="preserve">|      Test 4                                     </w:t>
+      </w:r>
+      <w:r>
+        <w:tab/>
+      </w:r>
+      <w:r>
+        <w:tab/>
+      </w:r>
+      <w:r>
+        <w:tab/>
+      </w:r>
+      <w:r>
+        <w:tab/>
+      </w:r>
+      <w:r>
+        <w:tab/>
+      </w:r>
+      <w:r>
+        <w:t>|</w:t>
+      </w:r>
+    </w:p>
+    <w:p>
+      <w:pPr>
+        <w:spacing w:after="0"/>
+      </w:pPr>
+      <w:r>
+        <w:t>|</w:t>
+      </w:r>
+      <w:r>
+        <w:tab/>
+      </w:r>
+      <w:r>
+        <w:tab/>
+      </w:r>
+      <w:r>
+        <w:tab/>
+      </w:r>
+      <w:r>
+        <w:tab/>
+      </w:r>
+      <w:r>
+        <w:tab/>
+      </w:r>
+      <w:r>
+        <w:tab/>
+      </w:r>
+      <w:r>
+        <w:tab/>
+      </w:r>
+      <w:r>
+        <w:tab/>
+        <w:t>|</w:t>
+      </w:r>
+    </w:p>
+    <w:p>
+      <w:pPr>
+        <w:spacing w:after="0"/>
+      </w:pPr>
+      <w:r>
+        <w:t xml:space="preserve">| Inputs: ADC:=192     RPMs:= 2576                </w:t>
+      </w:r>
+      <w:r>
+        <w:tab/>
+      </w:r>
+      <w:r>
+        <w:tab/>
+      </w:r>
+      <w:r>
+        <w:tab/>
+      </w:r>
+      <w:r>
+        <w:t>|</w:t>
+      </w:r>
+    </w:p>
+    <w:p>
+      <w:pPr>
+        <w:spacing w:after="0"/>
+      </w:pPr>
+      <w:r>
+        <w:t>|=================================================</w:t>
+      </w:r>
+      <w:r>
+        <w:t>=</w:t>
+      </w:r>
+      <w:r>
+        <w:tab/>
+      </w:r>
+      <w:r>
+        <w:t>|</w:t>
+      </w:r>
+    </w:p>
+    <w:p>
+      <w:pPr>
+        <w:spacing w:after="0"/>
+      </w:pPr>
+      <w:r>
+        <w:t xml:space="preserve">|Expected Result:   75                            </w:t>
+      </w:r>
+      <w:r>
+        <w:tab/>
+      </w:r>
+      <w:r>
+        <w:tab/>
+      </w:r>
+      <w:r>
+        <w:tab/>
+      </w:r>
+      <w:r>
+        <w:tab/>
+      </w:r>
+      <w:r>
+        <w:t>|</w:t>
+      </w:r>
+    </w:p>
+    <w:p>
+      <w:pPr>
+        <w:spacing w:after="0"/>
+      </w:pPr>
+      <w:r>
+        <w:t>|=================================================</w:t>
+      </w:r>
+      <w:r>
+        <w:t>=</w:t>
+      </w:r>
+      <w:r>
+        <w:tab/>
+      </w:r>
+      <w:r>
+        <w:t>|</w:t>
+      </w:r>
+    </w:p>
+    <w:p>
+      <w:pPr>
+        <w:spacing w:after="0"/>
+      </w:pPr>
+      <w:r>
+        <w:t xml:space="preserve">| Current Result =   75                           </w:t>
+      </w:r>
+      <w:r>
+        <w:tab/>
+      </w:r>
+      <w:r>
+        <w:tab/>
+      </w:r>
+      <w:r>
+        <w:tab/>
+      </w:r>
+      <w:r>
+        <w:tab/>
+      </w:r>
+      <w:r>
+        <w:t>|</w:t>
+      </w:r>
+    </w:p>
+    <w:p>
+      <w:pPr>
+        <w:spacing w:after="0"/>
+      </w:pPr>
+      <w:r>
+        <w:t>|=================================================</w:t>
+      </w:r>
+      <w:r>
+        <w:t>=</w:t>
+      </w:r>
+      <w:r>
+        <w:tab/>
+      </w:r>
+      <w:r>
+        <w:t>|</w:t>
+      </w:r>
+    </w:p>
+    <w:p>
+      <w:pPr>
+        <w:spacing w:after="0"/>
+      </w:pPr>
+      <w:r>
+        <w:t xml:space="preserve">|TEST RESULT:                   </w:t>
+      </w:r>
+      <w:r>
+        <w:tab/>
+      </w:r>
+      <w:r>
+        <w:t xml:space="preserve">|   </w:t>
+      </w:r>
+      <w:r>
+        <w:tab/>
+      </w:r>
+      <w:r>
+        <w:t xml:space="preserve">PASS    </w:t>
+      </w:r>
+      <w:r>
+        <w:tab/>
+      </w:r>
+      <w:r>
+        <w:tab/>
+      </w:r>
+      <w:r>
+        <w:t xml:space="preserve">      </w:t>
+      </w:r>
+      <w:r>
+        <w:tab/>
+      </w:r>
+      <w:r>
+        <w:t>|</w:t>
+      </w:r>
+    </w:p>
+    <w:p>
+      <w:pPr>
+        <w:spacing w:after="0"/>
+      </w:pPr>
+      <w:r>
+        <w:t>===================================================</w:t>
+      </w:r>
+      <w:r>
+        <w:t>=</w:t>
+      </w:r>
+    </w:p>
+    <w:p>
+      <w:pPr>
+        <w:spacing w:after="0"/>
+      </w:pPr>
+    </w:p>
+    <w:p>
+      <w:pPr>
+        <w:spacing w:after="0"/>
+      </w:pPr>
+    </w:p>
+    <w:p>
+      <w:pPr>
+        <w:spacing w:after="0"/>
+      </w:pPr>
+      <w:r>
+        <w:t>===================================================</w:t>
+      </w:r>
+      <w:r>
+        <w:t>=</w:t>
+      </w:r>
+    </w:p>
+    <w:p>
+      <w:pPr>
+        <w:spacing w:after="0"/>
+      </w:pPr>
+      <w:r>
+        <w:t xml:space="preserve">|      Test 5                                     </w:t>
+      </w:r>
+      <w:r>
+        <w:tab/>
+      </w:r>
+      <w:r>
+        <w:tab/>
+      </w:r>
+      <w:r>
+        <w:tab/>
+      </w:r>
+      <w:r>
+        <w:tab/>
+      </w:r>
+      <w:r>
+        <w:tab/>
+      </w:r>
+      <w:r>
+        <w:t>|</w:t>
+      </w:r>
+    </w:p>
+    <w:p>
+      <w:pPr>
+        <w:spacing w:after="0"/>
+      </w:pPr>
+      <w:r>
+        <w:t>|</w:t>
+      </w:r>
+      <w:r>
+        <w:tab/>
+      </w:r>
+      <w:r>
+        <w:tab/>
+      </w:r>
+      <w:r>
+        <w:tab/>
+      </w:r>
+      <w:r>
+        <w:tab/>
+      </w:r>
+      <w:r>
+        <w:tab/>
+      </w:r>
+      <w:r>
+        <w:tab/>
+      </w:r>
+      <w:r>
+        <w:tab/>
+      </w:r>
+      <w:r>
+        <w:tab/>
+        <w:t>|</w:t>
+      </w:r>
+    </w:p>
+    <w:p>
+      <w:pPr>
+        <w:spacing w:after="0"/>
+      </w:pPr>
+      <w:r>
+        <w:t xml:space="preserve">| Inputs: ADC:=254     RPMs:= 3234                </w:t>
+      </w:r>
+      <w:r>
+        <w:tab/>
+      </w:r>
+      <w:r>
+        <w:tab/>
+      </w:r>
+      <w:r>
+        <w:tab/>
+      </w:r>
+      <w:r>
+        <w:t>|</w:t>
+      </w:r>
+    </w:p>
+    <w:p>
+      <w:pPr>
+        <w:spacing w:after="0"/>
+      </w:pPr>
+      <w:r>
+        <w:t>|=================================================</w:t>
+      </w:r>
+      <w:r>
+        <w:t>=</w:t>
+      </w:r>
+      <w:r>
+        <w:tab/>
+      </w:r>
+      <w:r>
+        <w:t>|</w:t>
+      </w:r>
+    </w:p>
+    <w:p>
+      <w:pPr>
+        <w:spacing w:after="0"/>
+      </w:pPr>
+      <w:r>
+        <w:t xml:space="preserve">|Expected Result: 100                             </w:t>
+      </w:r>
+      <w:r>
+        <w:tab/>
+      </w:r>
+      <w:r>
+        <w:tab/>
+      </w:r>
+      <w:r>
+        <w:tab/>
+      </w:r>
+      <w:r>
+        <w:tab/>
+      </w:r>
+      <w:r>
+        <w:t>|</w:t>
+      </w:r>
+    </w:p>
+    <w:p>
+      <w:pPr>
+        <w:spacing w:after="0"/>
+      </w:pPr>
+      <w:r>
+        <w:t>|=================================================</w:t>
+      </w:r>
+      <w:r>
+        <w:t>=</w:t>
+      </w:r>
+      <w:r>
+        <w:tab/>
+      </w:r>
+      <w:r>
+        <w:t>|</w:t>
+      </w:r>
+    </w:p>
+    <w:p>
+      <w:pPr>
+        <w:spacing w:after="0"/>
+      </w:pPr>
+      <w:r>
+        <w:t xml:space="preserve">| Current Result 100                              </w:t>
+      </w:r>
+      <w:r>
+        <w:tab/>
+      </w:r>
+      <w:r>
+        <w:tab/>
+      </w:r>
+      <w:r>
+        <w:tab/>
+      </w:r>
+      <w:r>
+        <w:tab/>
+      </w:r>
+      <w:r>
+        <w:t>|</w:t>
+      </w:r>
+    </w:p>
+    <w:p>
+      <w:pPr>
+        <w:spacing w:after="0"/>
+      </w:pPr>
+      <w:r>
+        <w:t>|=================================================</w:t>
+      </w:r>
+      <w:r>
+        <w:t>=</w:t>
+      </w:r>
+      <w:r>
+        <w:tab/>
+      </w:r>
+      <w:r>
+        <w:t>|</w:t>
+      </w:r>
+    </w:p>
+    <w:p>
+      <w:pPr>
+        <w:spacing w:after="0"/>
+      </w:pPr>
+      <w:r>
+        <w:t xml:space="preserve">|TEST RESULT:                   </w:t>
+      </w:r>
+      <w:r>
+        <w:tab/>
+      </w:r>
+      <w:r>
+        <w:t xml:space="preserve">|   </w:t>
+      </w:r>
+      <w:r>
+        <w:tab/>
+      </w:r>
+      <w:r>
+        <w:t xml:space="preserve">PASS          </w:t>
+      </w:r>
+      <w:r>
+        <w:tab/>
+      </w:r>
+      <w:r>
+        <w:tab/>
+      </w:r>
+      <w:r>
+        <w:t>|</w:t>
+      </w:r>
+    </w:p>
+    <w:p>
+      <w:pPr>
+        <w:spacing w:after="0"/>
+      </w:pPr>
+      <w:r>
+        <w:t>===================================================</w:t>
+      </w:r>
+      <w:r>
+        <w:t>=</w:t>
+      </w:r>
+      <w:bookmarkStart w:id="3" w:name="_GoBack"/>
+      <w:bookmarkEnd w:id="3"/>
     </w:p>
     <w:sectPr>
       <w:headerReference w:type="default" r:id="rId10"/>
@@ -3779,7 +4867,7 @@
 </file>
 
 <file path=word/endnotes.xml><?xml version="1.0" encoding="utf-8"?>
-<w:endnotes xmlns:wpc="http://schemas.microsoft.com/office/word/2010/wordprocessingCanvas" xmlns:cx="http://schemas.microsoft.com/office/drawing/2014/chartex" xmlns:mc="http://schemas.openxmlformats.org/markup-compatibility/2006" xmlns:o="urn:schemas-microsoft-com:office:office" xmlns:r="http://schemas.openxmlformats.org/officeDocument/2006/relationships" xmlns:m="http://schemas.openxmlformats.org/officeDocument/2006/math" xmlns:v="urn:schemas-microsoft-com:vml" xmlns:wp14="http://schemas.microsoft.com/office/word/2010/wordprocessingDrawing" xmlns:wp="http://schemas.openxmlformats.org/drawingml/2006/wordprocessingDrawing" xmlns:w10="urn:schemas-microsoft-com:office:word" xmlns:w="http://schemas.openxmlformats.org/wordprocessingml/2006/main" xmlns:w14="http://schemas.microsoft.com/office/word/2010/wordml" xmlns:w15="http://schemas.microsoft.com/office/word/2012/wordml" xmlns:w16se="http://schemas.microsoft.com/office/word/2015/wordml/symex" xmlns:wpg="http://schemas.microsoft.com/office/word/2010/wordprocessingGroup" xmlns:wpi="http://schemas.microsoft.com/office/word/2010/wordprocessingInk" xmlns:wne="http://schemas.microsoft.com/office/word/2006/wordml" xmlns:wps="http://schemas.microsoft.com/office/word/2010/wordprocessingShape" mc:Ignorable="w14 w15 w16se wp14">
+<w:endnotes xmlns:wpc="http://schemas.microsoft.com/office/word/2010/wordprocessingCanvas" xmlns:cx="http://schemas.microsoft.com/office/drawing/2014/chartex" xmlns:cx1="http://schemas.microsoft.com/office/drawing/2015/9/8/chartex" xmlns:cx2="http://schemas.microsoft.com/office/drawing/2015/10/21/chartex" xmlns:cx3="http://schemas.microsoft.com/office/drawing/2016/5/9/chartex" xmlns:cx4="http://schemas.microsoft.com/office/drawing/2016/5/10/chartex" xmlns:cx5="http://schemas.microsoft.com/office/drawing/2016/5/11/chartex" xmlns:cx6="http://schemas.microsoft.com/office/drawing/2016/5/12/chartex" xmlns:cx7="http://schemas.microsoft.com/office/drawing/2016/5/13/chartex" xmlns:cx8="http://schemas.microsoft.com/office/drawing/2016/5/14/chartex" xmlns:mc="http://schemas.openxmlformats.org/markup-compatibility/2006" xmlns:aink="http://schemas.microsoft.com/office/drawing/2016/ink" xmlns:am3d="http://schemas.microsoft.com/office/drawing/2017/model3d" xmlns:o="urn:schemas-microsoft-com:office:office" xmlns:r="http://schemas.openxmlformats.org/officeDocument/2006/relationships" xmlns:m="http://schemas.openxmlformats.org/officeDocument/2006/math" xmlns:v="urn:schemas-microsoft-com:vml" xmlns:wp14="http://schemas.microsoft.com/office/word/2010/wordprocessingDrawing" xmlns:wp="http://schemas.openxmlformats.org/drawingml/2006/wordprocessingDrawing" xmlns:w10="urn:schemas-microsoft-com:office:word" xmlns:w="http://schemas.openxmlformats.org/wordprocessingml/2006/main" xmlns:w14="http://schemas.microsoft.com/office/word/2010/wordml" xmlns:w15="http://schemas.microsoft.com/office/word/2012/wordml" xmlns:w16cid="http://schemas.microsoft.com/office/word/2016/wordml/cid" xmlns:w16se="http://schemas.microsoft.com/office/word/2015/wordml/symex" xmlns:wpg="http://schemas.microsoft.com/office/word/2010/wordprocessingGroup" xmlns:wpi="http://schemas.microsoft.com/office/word/2010/wordprocessingInk" xmlns:wne="http://schemas.microsoft.com/office/word/2006/wordml" xmlns:wps="http://schemas.microsoft.com/office/word/2010/wordprocessingShape" mc:Ignorable="w14 w15 w16se w16cid wp14">
   <w:endnote w:type="separator" w:id="-1">
     <w:p>
       <w:pPr>
@@ -3804,7 +4892,7 @@
 </file>
 
 <file path=word/footer1.xml><?xml version="1.0" encoding="utf-8"?>
-<w:ftr xmlns:wpc="http://schemas.microsoft.com/office/word/2010/wordprocessingCanvas" xmlns:cx="http://schemas.microsoft.com/office/drawing/2014/chartex" xmlns:mc="http://schemas.openxmlformats.org/markup-compatibility/2006" xmlns:o="urn:schemas-microsoft-com:office:office" xmlns:r="http://schemas.openxmlformats.org/officeDocument/2006/relationships" xmlns:m="http://schemas.openxmlformats.org/officeDocument/2006/math" xmlns:v="urn:schemas-microsoft-com:vml" xmlns:wp14="http://schemas.microsoft.com/office/word/2010/wordprocessingDrawing" xmlns:wp="http://schemas.openxmlformats.org/drawingml/2006/wordprocessingDrawing" xmlns:w10="urn:schemas-microsoft-com:office:word" xmlns:w="http://schemas.openxmlformats.org/wordprocessingml/2006/main" xmlns:w14="http://schemas.microsoft.com/office/word/2010/wordml" xmlns:w15="http://schemas.microsoft.com/office/word/2012/wordml" xmlns:w16se="http://schemas.microsoft.com/office/word/2015/wordml/symex" xmlns:wpg="http://schemas.microsoft.com/office/word/2010/wordprocessingGroup" xmlns:wpi="http://schemas.microsoft.com/office/word/2010/wordprocessingInk" xmlns:wne="http://schemas.microsoft.com/office/word/2006/wordml" xmlns:wps="http://schemas.microsoft.com/office/word/2010/wordprocessingShape" mc:Ignorable="w14 w15 w16se wp14">
+<w:ftr xmlns:wpc="http://schemas.microsoft.com/office/word/2010/wordprocessingCanvas" xmlns:cx="http://schemas.microsoft.com/office/drawing/2014/chartex" xmlns:cx1="http://schemas.microsoft.com/office/drawing/2015/9/8/chartex" xmlns:cx2="http://schemas.microsoft.com/office/drawing/2015/10/21/chartex" xmlns:cx3="http://schemas.microsoft.com/office/drawing/2016/5/9/chartex" xmlns:cx4="http://schemas.microsoft.com/office/drawing/2016/5/10/chartex" xmlns:cx5="http://schemas.microsoft.com/office/drawing/2016/5/11/chartex" xmlns:cx6="http://schemas.microsoft.com/office/drawing/2016/5/12/chartex" xmlns:cx7="http://schemas.microsoft.com/office/drawing/2016/5/13/chartex" xmlns:cx8="http://schemas.microsoft.com/office/drawing/2016/5/14/chartex" xmlns:mc="http://schemas.openxmlformats.org/markup-compatibility/2006" xmlns:aink="http://schemas.microsoft.com/office/drawing/2016/ink" xmlns:am3d="http://schemas.microsoft.com/office/drawing/2017/model3d" xmlns:o="urn:schemas-microsoft-com:office:office" xmlns:r="http://schemas.openxmlformats.org/officeDocument/2006/relationships" xmlns:m="http://schemas.openxmlformats.org/officeDocument/2006/math" xmlns:v="urn:schemas-microsoft-com:vml" xmlns:wp14="http://schemas.microsoft.com/office/word/2010/wordprocessingDrawing" xmlns:wp="http://schemas.openxmlformats.org/drawingml/2006/wordprocessingDrawing" xmlns:w10="urn:schemas-microsoft-com:office:word" xmlns:w="http://schemas.openxmlformats.org/wordprocessingml/2006/main" xmlns:w14="http://schemas.microsoft.com/office/word/2010/wordml" xmlns:w15="http://schemas.microsoft.com/office/word/2012/wordml" xmlns:w16cid="http://schemas.microsoft.com/office/word/2016/wordml/cid" xmlns:w16se="http://schemas.microsoft.com/office/word/2015/wordml/symex" xmlns:wpg="http://schemas.microsoft.com/office/word/2010/wordprocessingGroup" xmlns:wpi="http://schemas.microsoft.com/office/word/2010/wordprocessingInk" xmlns:wne="http://schemas.microsoft.com/office/word/2006/wordml" xmlns:wps="http://schemas.microsoft.com/office/word/2010/wordprocessingShape" mc:Ignorable="w14 w15 w16se w16cid wp14">
   <w:sdt>
     <w:sdtPr>
       <w:id w:val="1192877697"/>
@@ -3857,7 +4945,7 @@
 </file>
 
 <file path=word/footnotes.xml><?xml version="1.0" encoding="utf-8"?>
-<w:footnotes xmlns:wpc="http://schemas.microsoft.com/office/word/2010/wordprocessingCanvas" xmlns:cx="http://schemas.microsoft.com/office/drawing/2014/chartex" xmlns:mc="http://schemas.openxmlformats.org/markup-compatibility/2006" xmlns:o="urn:schemas-microsoft-com:office:office" xmlns:r="http://schemas.openxmlformats.org/officeDocument/2006/relationships" xmlns:m="http://schemas.openxmlformats.org/officeDocument/2006/math" xmlns:v="urn:schemas-microsoft-com:vml" xmlns:wp14="http://schemas.microsoft.com/office/word/2010/wordprocessingDrawing" xmlns:wp="http://schemas.openxmlformats.org/drawingml/2006/wordprocessingDrawing" xmlns:w10="urn:schemas-microsoft-com:office:word" xmlns:w="http://schemas.openxmlformats.org/wordprocessingml/2006/main" xmlns:w14="http://schemas.microsoft.com/office/word/2010/wordml" xmlns:w15="http://schemas.microsoft.com/office/word/2012/wordml" xmlns:w16se="http://schemas.microsoft.com/office/word/2015/wordml/symex" xmlns:wpg="http://schemas.microsoft.com/office/word/2010/wordprocessingGroup" xmlns:wpi="http://schemas.microsoft.com/office/word/2010/wordprocessingInk" xmlns:wne="http://schemas.microsoft.com/office/word/2006/wordml" xmlns:wps="http://schemas.microsoft.com/office/word/2010/wordprocessingShape" mc:Ignorable="w14 w15 w16se wp14">
+<w:footnotes xmlns:wpc="http://schemas.microsoft.com/office/word/2010/wordprocessingCanvas" xmlns:cx="http://schemas.microsoft.com/office/drawing/2014/chartex" xmlns:cx1="http://schemas.microsoft.com/office/drawing/2015/9/8/chartex" xmlns:cx2="http://schemas.microsoft.com/office/drawing/2015/10/21/chartex" xmlns:cx3="http://schemas.microsoft.com/office/drawing/2016/5/9/chartex" xmlns:cx4="http://schemas.microsoft.com/office/drawing/2016/5/10/chartex" xmlns:cx5="http://schemas.microsoft.com/office/drawing/2016/5/11/chartex" xmlns:cx6="http://schemas.microsoft.com/office/drawing/2016/5/12/chartex" xmlns:cx7="http://schemas.microsoft.com/office/drawing/2016/5/13/chartex" xmlns:cx8="http://schemas.microsoft.com/office/drawing/2016/5/14/chartex" xmlns:mc="http://schemas.openxmlformats.org/markup-compatibility/2006" xmlns:aink="http://schemas.microsoft.com/office/drawing/2016/ink" xmlns:am3d="http://schemas.microsoft.com/office/drawing/2017/model3d" xmlns:o="urn:schemas-microsoft-com:office:office" xmlns:r="http://schemas.openxmlformats.org/officeDocument/2006/relationships" xmlns:m="http://schemas.openxmlformats.org/officeDocument/2006/math" xmlns:v="urn:schemas-microsoft-com:vml" xmlns:wp14="http://schemas.microsoft.com/office/word/2010/wordprocessingDrawing" xmlns:wp="http://schemas.openxmlformats.org/drawingml/2006/wordprocessingDrawing" xmlns:w10="urn:schemas-microsoft-com:office:word" xmlns:w="http://schemas.openxmlformats.org/wordprocessingml/2006/main" xmlns:w14="http://schemas.microsoft.com/office/word/2010/wordml" xmlns:w15="http://schemas.microsoft.com/office/word/2012/wordml" xmlns:w16cid="http://schemas.microsoft.com/office/word/2016/wordml/cid" xmlns:w16se="http://schemas.microsoft.com/office/word/2015/wordml/symex" xmlns:wpg="http://schemas.microsoft.com/office/word/2010/wordprocessingGroup" xmlns:wpi="http://schemas.microsoft.com/office/word/2010/wordprocessingInk" xmlns:wne="http://schemas.microsoft.com/office/word/2006/wordml" xmlns:wps="http://schemas.microsoft.com/office/word/2010/wordprocessingShape" mc:Ignorable="w14 w15 w16se w16cid wp14">
   <w:footnote w:type="separator" w:id="-1">
     <w:p>
       <w:pPr>
@@ -3882,7 +4970,7 @@
 </file>
 
 <file path=word/header1.xml><?xml version="1.0" encoding="utf-8"?>
-<w:hdr xmlns:wpc="http://schemas.microsoft.com/office/word/2010/wordprocessingCanvas" xmlns:cx="http://schemas.microsoft.com/office/drawing/2014/chartex" xmlns:mc="http://schemas.openxmlformats.org/markup-compatibility/2006" xmlns:o="urn:schemas-microsoft-com:office:office" xmlns:r="http://schemas.openxmlformats.org/officeDocument/2006/relationships" xmlns:m="http://schemas.openxmlformats.org/officeDocument/2006/math" xmlns:v="urn:schemas-microsoft-com:vml" xmlns:wp14="http://schemas.microsoft.com/office/word/2010/wordprocessingDrawing" xmlns:wp="http://schemas.openxmlformats.org/drawingml/2006/wordprocessingDrawing" xmlns:w10="urn:schemas-microsoft-com:office:word" xmlns:w="http://schemas.openxmlformats.org/wordprocessingml/2006/main" xmlns:w14="http://schemas.microsoft.com/office/word/2010/wordml" xmlns:w15="http://schemas.microsoft.com/office/word/2012/wordml" xmlns:w16se="http://schemas.microsoft.com/office/word/2015/wordml/symex" xmlns:wpg="http://schemas.microsoft.com/office/word/2010/wordprocessingGroup" xmlns:wpi="http://schemas.microsoft.com/office/word/2010/wordprocessingInk" xmlns:wne="http://schemas.microsoft.com/office/word/2006/wordml" xmlns:wps="http://schemas.microsoft.com/office/word/2010/wordprocessingShape" mc:Ignorable="w14 w15 w16se wp14">
+<w:hdr xmlns:wpc="http://schemas.microsoft.com/office/word/2010/wordprocessingCanvas" xmlns:cx="http://schemas.microsoft.com/office/drawing/2014/chartex" xmlns:cx1="http://schemas.microsoft.com/office/drawing/2015/9/8/chartex" xmlns:cx2="http://schemas.microsoft.com/office/drawing/2015/10/21/chartex" xmlns:cx3="http://schemas.microsoft.com/office/drawing/2016/5/9/chartex" xmlns:cx4="http://schemas.microsoft.com/office/drawing/2016/5/10/chartex" xmlns:cx5="http://schemas.microsoft.com/office/drawing/2016/5/11/chartex" xmlns:cx6="http://schemas.microsoft.com/office/drawing/2016/5/12/chartex" xmlns:cx7="http://schemas.microsoft.com/office/drawing/2016/5/13/chartex" xmlns:cx8="http://schemas.microsoft.com/office/drawing/2016/5/14/chartex" xmlns:mc="http://schemas.openxmlformats.org/markup-compatibility/2006" xmlns:aink="http://schemas.microsoft.com/office/drawing/2016/ink" xmlns:am3d="http://schemas.microsoft.com/office/drawing/2017/model3d" xmlns:o="urn:schemas-microsoft-com:office:office" xmlns:r="http://schemas.openxmlformats.org/officeDocument/2006/relationships" xmlns:m="http://schemas.openxmlformats.org/officeDocument/2006/math" xmlns:v="urn:schemas-microsoft-com:vml" xmlns:wp14="http://schemas.microsoft.com/office/word/2010/wordprocessingDrawing" xmlns:wp="http://schemas.openxmlformats.org/drawingml/2006/wordprocessingDrawing" xmlns:w10="urn:schemas-microsoft-com:office:word" xmlns:w="http://schemas.openxmlformats.org/wordprocessingml/2006/main" xmlns:w14="http://schemas.microsoft.com/office/word/2010/wordml" xmlns:w15="http://schemas.microsoft.com/office/word/2012/wordml" xmlns:w16cid="http://schemas.microsoft.com/office/word/2016/wordml/cid" xmlns:w16se="http://schemas.microsoft.com/office/word/2015/wordml/symex" xmlns:wpg="http://schemas.microsoft.com/office/word/2010/wordprocessingGroup" xmlns:wpi="http://schemas.microsoft.com/office/word/2010/wordprocessingInk" xmlns:wne="http://schemas.microsoft.com/office/word/2006/wordml" xmlns:wps="http://schemas.microsoft.com/office/word/2010/wordprocessingShape" mc:Ignorable="w14 w15 w16se w16cid wp14">
   <w:tbl>
     <w:tblPr>
       <w:tblW w:w="9356" w:type="dxa"/>
@@ -3931,7 +5019,6 @@
             </w:rPr>
             <w:t xml:space="preserve">Software </w:t>
           </w:r>
-          <w:proofErr w:type="spellStart"/>
           <w:r>
             <w:rPr>
               <w:b/>
@@ -3942,34 +5029,13 @@
             <w:rPr>
               <w:b/>
             </w:rPr>
-            <w:t>box</w:t>
-          </w:r>
-          <w:proofErr w:type="spellEnd"/>
-          <w:r>
-            <w:rPr>
-              <w:b/>
-            </w:rPr>
-            <w:t xml:space="preserve"> </w:t>
-          </w:r>
-          <w:proofErr w:type="spellStart"/>
-          <w:r>
-            <w:rPr>
-              <w:b/>
-            </w:rPr>
-            <w:t>Test</w:t>
+            <w:t>box Test</w:t>
           </w:r>
           <w:r>
             <w:rPr>
               <w:b/>
             </w:rPr>
-            <w:t>_baseline</w:t>
-          </w:r>
-          <w:proofErr w:type="spellEnd"/>
-          <w:r>
-            <w:rPr>
-              <w:b/>
-            </w:rPr>
-            <w:t xml:space="preserve"> </w:t>
+            <w:t xml:space="preserve">_baseline </w:t>
           </w:r>
           <w:r>
             <w:rPr>
@@ -4182,7 +5248,7 @@
 </file>
 
 <file path=word/numbering.xml><?xml version="1.0" encoding="utf-8"?>
-<w:numbering xmlns:wpc="http://schemas.microsoft.com/office/word/2010/wordprocessingCanvas" xmlns:cx="http://schemas.microsoft.com/office/drawing/2014/chartex" xmlns:mc="http://schemas.openxmlformats.org/markup-compatibility/2006" xmlns:o="urn:schemas-microsoft-com:office:office" xmlns:r="http://schemas.openxmlformats.org/officeDocument/2006/relationships" xmlns:m="http://schemas.openxmlformats.org/officeDocument/2006/math" xmlns:v="urn:schemas-microsoft-com:vml" xmlns:wp14="http://schemas.microsoft.com/office/word/2010/wordprocessingDrawing" xmlns:wp="http://schemas.openxmlformats.org/drawingml/2006/wordprocessingDrawing" xmlns:w10="urn:schemas-microsoft-com:office:word" xmlns:w="http://schemas.openxmlformats.org/wordprocessingml/2006/main" xmlns:w14="http://schemas.microsoft.com/office/word/2010/wordml" xmlns:w15="http://schemas.microsoft.com/office/word/2012/wordml" xmlns:w16se="http://schemas.microsoft.com/office/word/2015/wordml/symex" xmlns:wpg="http://schemas.microsoft.com/office/word/2010/wordprocessingGroup" xmlns:wpi="http://schemas.microsoft.com/office/word/2010/wordprocessingInk" xmlns:wne="http://schemas.microsoft.com/office/word/2006/wordml" xmlns:wps="http://schemas.microsoft.com/office/word/2010/wordprocessingShape" mc:Ignorable="w14 w15 w16se wp14">
+<w:numbering xmlns:wpc="http://schemas.microsoft.com/office/word/2010/wordprocessingCanvas" xmlns:cx="http://schemas.microsoft.com/office/drawing/2014/chartex" xmlns:cx1="http://schemas.microsoft.com/office/drawing/2015/9/8/chartex" xmlns:cx2="http://schemas.microsoft.com/office/drawing/2015/10/21/chartex" xmlns:cx3="http://schemas.microsoft.com/office/drawing/2016/5/9/chartex" xmlns:cx4="http://schemas.microsoft.com/office/drawing/2016/5/10/chartex" xmlns:cx5="http://schemas.microsoft.com/office/drawing/2016/5/11/chartex" xmlns:cx6="http://schemas.microsoft.com/office/drawing/2016/5/12/chartex" xmlns:cx7="http://schemas.microsoft.com/office/drawing/2016/5/13/chartex" xmlns:cx8="http://schemas.microsoft.com/office/drawing/2016/5/14/chartex" xmlns:mc="http://schemas.openxmlformats.org/markup-compatibility/2006" xmlns:aink="http://schemas.microsoft.com/office/drawing/2016/ink" xmlns:am3d="http://schemas.microsoft.com/office/drawing/2017/model3d" xmlns:o="urn:schemas-microsoft-com:office:office" xmlns:r="http://schemas.openxmlformats.org/officeDocument/2006/relationships" xmlns:m="http://schemas.openxmlformats.org/officeDocument/2006/math" xmlns:v="urn:schemas-microsoft-com:vml" xmlns:wp14="http://schemas.microsoft.com/office/word/2010/wordprocessingDrawing" xmlns:wp="http://schemas.openxmlformats.org/drawingml/2006/wordprocessingDrawing" xmlns:w10="urn:schemas-microsoft-com:office:word" xmlns:w="http://schemas.openxmlformats.org/wordprocessingml/2006/main" xmlns:w14="http://schemas.microsoft.com/office/word/2010/wordml" xmlns:w15="http://schemas.microsoft.com/office/word/2012/wordml" xmlns:w16cid="http://schemas.microsoft.com/office/word/2016/wordml/cid" xmlns:w16se="http://schemas.microsoft.com/office/word/2015/wordml/symex" xmlns:wpg="http://schemas.microsoft.com/office/word/2010/wordprocessingGroup" xmlns:wpi="http://schemas.microsoft.com/office/word/2010/wordprocessingInk" xmlns:wne="http://schemas.microsoft.com/office/word/2006/wordml" xmlns:wps="http://schemas.microsoft.com/office/word/2010/wordprocessingShape" mc:Ignorable="w14 w15 w16se w16cid wp14">
   <w:abstractNum w:abstractNumId="0" w15:restartNumberingAfterBreak="0">
     <w:nsid w:val="0F4F7756"/>
     <w:multiLevelType w:val="multilevel"/>
@@ -6891,7 +7957,7 @@
 </file>
 
 <file path=word/styles.xml><?xml version="1.0" encoding="utf-8"?>
-<w:styles xmlns:mc="http://schemas.openxmlformats.org/markup-compatibility/2006" xmlns:r="http://schemas.openxmlformats.org/officeDocument/2006/relationships" xmlns:w="http://schemas.openxmlformats.org/wordprocessingml/2006/main" xmlns:w14="http://schemas.microsoft.com/office/word/2010/wordml" xmlns:w15="http://schemas.microsoft.com/office/word/2012/wordml" xmlns:w16se="http://schemas.microsoft.com/office/word/2015/wordml/symex" mc:Ignorable="w14 w15 w16se">
+<w:styles xmlns:mc="http://schemas.openxmlformats.org/markup-compatibility/2006" xmlns:r="http://schemas.openxmlformats.org/officeDocument/2006/relationships" xmlns:w="http://schemas.openxmlformats.org/wordprocessingml/2006/main" xmlns:w14="http://schemas.microsoft.com/office/word/2010/wordml" xmlns:w15="http://schemas.microsoft.com/office/word/2012/wordml" xmlns:w16cid="http://schemas.microsoft.com/office/word/2016/wordml/cid" xmlns:w16se="http://schemas.microsoft.com/office/word/2015/wordml/symex" mc:Ignorable="w14 w15 w16se w16cid">
   <w:docDefaults>
     <w:rPrDefault>
       <w:rPr>
@@ -6907,7 +7973,7 @@
       </w:pPr>
     </w:pPrDefault>
   </w:docDefaults>
-  <w:latentStyles w:defLockedState="0" w:defUIPriority="99" w:defSemiHidden="0" w:defUnhideWhenUsed="0" w:defQFormat="0" w:count="371">
+  <w:latentStyles w:defLockedState="0" w:defUIPriority="99" w:defSemiHidden="0" w:defUnhideWhenUsed="0" w:defQFormat="0" w:count="376">
     <w:lsdException w:name="Normal" w:uiPriority="0" w:qFormat="1"/>
     <w:lsdException w:name="heading 1" w:uiPriority="9" w:qFormat="1"/>
     <w:lsdException w:name="heading 2" w:semiHidden="1" w:uiPriority="9" w:unhideWhenUsed="1" w:qFormat="1"/>
@@ -7013,7 +8079,6 @@
     <w:lsdException w:name="HTML Sample" w:semiHidden="1" w:unhideWhenUsed="1"/>
     <w:lsdException w:name="HTML Typewriter" w:semiHidden="1" w:unhideWhenUsed="1"/>
     <w:lsdException w:name="HTML Variable" w:semiHidden="1" w:unhideWhenUsed="1"/>
-    <w:lsdException w:name="Normal Table" w:semiHidden="1" w:unhideWhenUsed="1"/>
     <w:lsdException w:name="annotation subject" w:semiHidden="1" w:unhideWhenUsed="1"/>
     <w:lsdException w:name="No List" w:semiHidden="1" w:unhideWhenUsed="1"/>
     <w:lsdException w:name="Outline List 1" w:semiHidden="1" w:unhideWhenUsed="1"/>
@@ -7056,11 +8121,8 @@
     <w:lsdException w:name="Table Contemporary" w:semiHidden="1" w:unhideWhenUsed="1"/>
     <w:lsdException w:name="Table Elegant" w:semiHidden="1" w:unhideWhenUsed="1"/>
     <w:lsdException w:name="Table Professional" w:semiHidden="1" w:unhideWhenUsed="1"/>
-    <w:lsdException w:name="Table Subtle 1" w:semiHidden="1" w:unhideWhenUsed="1"/>
     <w:lsdException w:name="Table Subtle 2" w:semiHidden="1" w:unhideWhenUsed="1"/>
     <w:lsdException w:name="Table Web 1" w:semiHidden="1" w:unhideWhenUsed="1"/>
-    <w:lsdException w:name="Table Web 2" w:semiHidden="1" w:unhideWhenUsed="1"/>
-    <w:lsdException w:name="Table Web 3" w:semiHidden="1" w:unhideWhenUsed="1"/>
     <w:lsdException w:name="Balloon Text" w:semiHidden="1" w:unhideWhenUsed="1"/>
     <w:lsdException w:name="Table Grid" w:uiPriority="39"/>
     <w:lsdException w:name="Table Theme" w:semiHidden="1" w:unhideWhenUsed="1"/>
@@ -7279,6 +8341,11 @@
     <w:lsdException w:name="List Table 5 Dark Accent 6" w:uiPriority="50"/>
     <w:lsdException w:name="List Table 6 Colorful Accent 6" w:uiPriority="51"/>
     <w:lsdException w:name="List Table 7 Colorful Accent 6" w:uiPriority="52"/>
+    <w:lsdException w:name="Mention" w:semiHidden="1" w:unhideWhenUsed="1"/>
+    <w:lsdException w:name="Smart Hyperlink" w:semiHidden="1" w:unhideWhenUsed="1"/>
+    <w:lsdException w:name="Hashtag" w:semiHidden="1" w:unhideWhenUsed="1"/>
+    <w:lsdException w:name="Unresolved Mention" w:semiHidden="1" w:unhideWhenUsed="1"/>
+    <w:lsdException w:name="Smart Link" w:semiHidden="1" w:unhideWhenUsed="1"/>
   </w:latentStyles>
   <w:style w:type="paragraph" w:default="1" w:styleId="Normal">
     <w:name w:val="Normal"/>
@@ -7522,7 +8589,7 @@
       <w:u w:val="single"/>
     </w:rPr>
   </w:style>
-  <w:style w:type="table" w:styleId="Tabladecuadrcula5oscura">
+  <w:style w:type="table" w:styleId="Tablaconcuadrcula5oscura">
     <w:name w:val="Grid Table 5 Dark"/>
     <w:basedOn w:val="Tablanormal"/>
     <w:uiPriority w:val="50"/>
@@ -7628,8 +8695,8 @@
       </w:tcPr>
     </w:tblStylePr>
   </w:style>
-  <w:style w:type="character" w:customStyle="1" w:styleId="UnresolvedMention">
-    <w:name w:val="Unresolved Mention"/>
+  <w:style w:type="character" w:customStyle="1" w:styleId="Mencinsinresolver1">
+    <w:name w:val="Mención sin resolver1"/>
     <w:basedOn w:val="Fuentedeprrafopredeter"/>
     <w:uiPriority w:val="99"/>
     <w:semiHidden/>
@@ -7693,7 +8760,7 @@
       <w:ind w:left="220"/>
     </w:pPr>
   </w:style>
-  <w:style w:type="table" w:styleId="Cuadrculadetablaclara">
+  <w:style w:type="table" w:styleId="Tablaconcuadrculaclara">
     <w:name w:val="Grid Table Light"/>
     <w:basedOn w:val="Tablanormal"/>
     <w:uiPriority w:val="40"/>
@@ -7981,7 +9048,7 @@
 </file>
 
 <file path=customXml/itemProps1.xml><?xml version="1.0" encoding="utf-8"?>
-<ds:datastoreItem xmlns:ds="http://schemas.openxmlformats.org/officeDocument/2006/customXml" ds:itemID="{C8B44F61-084F-44EE-B724-72E38970E58B}">
+<ds:datastoreItem xmlns:ds="http://schemas.openxmlformats.org/officeDocument/2006/customXml" ds:itemID="{7C0D560C-65B9-42E1-8795-C493BC5BECC4}">
   <ds:schemaRefs>
     <ds:schemaRef ds:uri="http://schemas.openxmlformats.org/officeDocument/2006/bibliography"/>
   </ds:schemaRefs>

</xml_diff>